<commit_message>
naming and gender differentiation fixes
</commit_message>
<xml_diff>
--- a/Patient_Info/SamuelThompson_physical.docx
+++ b/Patient_Info/SamuelThompson_physical.docx
@@ -53,7 +53,19 @@
         <w:rPr>
           <w:rFonts w:asciiTheme="majorHAnsi" w:hAnsiTheme="majorHAnsi"/>
         </w:rPr>
-        <w:t>: Patient appears well in no acute distress. She is overweight/obese.</w:t>
+        <w:t xml:space="preserve">: Patient appears well in no acute distress. </w:t>
+      </w:r>
+      <w:r>
+        <w:rPr>
+          <w:rFonts w:asciiTheme="majorHAnsi" w:hAnsiTheme="majorHAnsi"/>
+        </w:rPr>
+        <w:t>He</w:t>
+      </w:r>
+      <w:r>
+        <w:rPr>
+          <w:rFonts w:asciiTheme="majorHAnsi" w:hAnsiTheme="majorHAnsi"/>
+        </w:rPr>
+        <w:t xml:space="preserve"> is overweight/obese.</w:t>
       </w:r>
     </w:p>
     <w:p>

</xml_diff>